<commit_message>
final reflection github url added
</commit_message>
<xml_diff>
--- a/final  reflection.docx
+++ b/final  reflection.docx
@@ -32,14 +32,45 @@
     <w:p>
       <w:pPr>
         <w:spacing w:after="0" w:line="240" w:lineRule="auto"/>
-        <w:jc w:val="both"/>
       </w:pPr>
       <w:r>
         <w:rPr>
           <w:b/>
         </w:rPr>
-        <w:t>Journal URL:</w:t>
-      </w:r>
+        <w:t>Journal</w:t>
+      </w:r>
+      <w:r>
+        <w:rPr>
+          <w:b/>
+        </w:rPr>
+        <w:t xml:space="preserve"> </w:t>
+      </w:r>
+      <w:r>
+        <w:rPr>
+          <w:b/>
+        </w:rPr>
+        <w:t>URL:</w:t>
+      </w:r>
+      <w:r>
+        <w:t xml:space="preserve"> </w:t>
+      </w:r>
+      <w:r>
+        <w:t xml:space="preserve"> </w:t>
+      </w:r>
+      <w:hyperlink r:id="rId4" w:history="1">
+        <w:r>
+          <w:rPr>
+            <w:rStyle w:val="Hyperlink"/>
+          </w:rPr>
+          <w:t>Github</w:t>
+        </w:r>
+        <w:r>
+          <w:rPr>
+            <w:rStyle w:val="Hyperlink"/>
+          </w:rPr>
+          <w:t xml:space="preserve"> link</w:t>
+        </w:r>
+      </w:hyperlink>
       <w:r>
         <w:t xml:space="preserve"> </w:t>
       </w:r>
@@ -185,15 +216,7 @@
         <w:jc w:val="both"/>
       </w:pPr>
       <w:r>
-        <w:t xml:space="preserve">The collaborative parts of this course have been a huge part of my learning experience. Working with classmates gave me the chance to see things from different perspectives and learn from their unique approaches. Group discussions and assignments were especially valuable—they allowed us to tackle real-world challenges together, like estimating costs, managing risks, or planning project timelines. These interactions not only reinforced what we learned in class but also opened my eyes to creative problem-solving methods I wouldn’t have thought of on my own. It felt a lot like how professional teams work, where everyone’s expertise adds value to the </w:t>
-      </w:r>
-      <w:proofErr w:type="gramStart"/>
-      <w:r>
-        <w:t>final outcome</w:t>
-      </w:r>
-      <w:proofErr w:type="gramEnd"/>
-      <w:r>
-        <w:t>.</w:t>
+        <w:t>The collaborative parts of this course have been a huge part of my learning experience. Working with classmates gave me the chance to see things from different perspectives and learn from their unique approaches. Group discussions and assignments were especially valuable—they allowed us to tackle real-world challenges together, like estimating costs, managing risks, or planning project timelines. These interactions not only reinforced what we learned in class but also opened my eyes to creative problem-solving methods I wouldn’t have thought of on my own. It felt a lot like how professional teams work, where everyone’s expertise adds value to the final outcome.</w:t>
       </w:r>
     </w:p>
     <w:p>
@@ -201,15 +224,7 @@
         <w:jc w:val="both"/>
       </w:pPr>
       <w:r>
-        <w:t xml:space="preserve">What stood out the most was how much peer collaboration highlighted the importance of communication. Feedback from classmates helped me sharpen my ideas, and brainstorming together led to some </w:t>
-      </w:r>
-      <w:proofErr w:type="gramStart"/>
-      <w:r>
-        <w:t>really creative</w:t>
-      </w:r>
-      <w:proofErr w:type="gramEnd"/>
-      <w:r>
-        <w:t xml:space="preserve"> solutions. I’ve realized that collaboration isn’t just about dividing work—it’s about bringing everyone’s strengths together to create something better. These experiences showed me how teamwork and mutual learning are critical for success, and they’ve helped me grow important interpersonal skills I know I’ll use in the professional world.</w:t>
+        <w:t>What stood out the most was how much peer collaboration highlighted the importance of communication. Feedback from classmates helped me sharpen my ideas, and brainstorming together led to some really creative solutions. I’ve realized that collaboration isn’t just about dividing work—it’s about bringing everyone’s strengths together to create something better. These experiences showed me how teamwork and mutual learning are critical for success, and they’ve helped me grow important interpersonal skills I know I’ll use in the professional world.</w:t>
       </w:r>
     </w:p>
     <w:p>
@@ -859,6 +874,7 @@
   <w:style w:type="character" w:default="1" w:styleId="DefaultParagraphFont">
     <w:name w:val="Default Paragraph Font"/>
     <w:uiPriority w:val="1"/>
+    <w:semiHidden/>
     <w:unhideWhenUsed/>
   </w:style>
   <w:style w:type="table" w:default="1" w:styleId="TableNormal">
@@ -1181,6 +1197,41 @@
     <w:rsid w:val="00DB7685"/>
     <w:rPr>
       <w:rFonts w:ascii="Times New Roman" w:hAnsi="Times New Roman" w:cs="Times New Roman"/>
+    </w:rPr>
+  </w:style>
+  <w:style w:type="character" w:styleId="Hyperlink">
+    <w:name w:val="Hyperlink"/>
+    <w:basedOn w:val="DefaultParagraphFont"/>
+    <w:uiPriority w:val="99"/>
+    <w:unhideWhenUsed/>
+    <w:rsid w:val="00A66EA3"/>
+    <w:rPr>
+      <w:color w:val="467886" w:themeColor="hyperlink"/>
+      <w:u w:val="single"/>
+    </w:rPr>
+  </w:style>
+  <w:style w:type="character" w:styleId="UnresolvedMention">
+    <w:name w:val="Unresolved Mention"/>
+    <w:basedOn w:val="DefaultParagraphFont"/>
+    <w:uiPriority w:val="99"/>
+    <w:semiHidden/>
+    <w:unhideWhenUsed/>
+    <w:rsid w:val="00A66EA3"/>
+    <w:rPr>
+      <w:color w:val="605E5C"/>
+      <w:shd w:val="clear" w:color="auto" w:fill="E1DFDD"/>
+    </w:rPr>
+  </w:style>
+  <w:style w:type="character" w:styleId="FollowedHyperlink">
+    <w:name w:val="FollowedHyperlink"/>
+    <w:basedOn w:val="DefaultParagraphFont"/>
+    <w:uiPriority w:val="99"/>
+    <w:semiHidden/>
+    <w:unhideWhenUsed/>
+    <w:rsid w:val="00E9252C"/>
+    <w:rPr>
+      <w:color w:val="96607D" w:themeColor="followedHyperlink"/>
+      <w:u w:val="single"/>
     </w:rPr>
   </w:style>
 </w:styles>

</xml_diff>